<commit_message>
new story and fixed story
</commit_message>
<xml_diff>
--- a/doc/The_Road_Less_Traveled.docx
+++ b/doc/The_Road_Less_Traveled.docx
@@ -133,7 +133,15 @@
       </w:pPr>
       <w:r>
         <w:rPr/>
-        <w:t xml:space="preserve">As she approached the table and pulled out a chair, the man at the white board said “Ms. Lowe, pleasure to see you again.” He hadn’t turned around to look at her just continued to write on the board. </w:t>
+        <w:t xml:space="preserve">As she approached the table and pulled out a chair, the man at the white board said “Ms. </w:t>
+      </w:r>
+      <w:r>
+        <w:rPr/>
+        <w:t>Polzin</w:t>
+      </w:r>
+      <w:r>
+        <w:rPr/>
+        <w:t xml:space="preserve">, pleasure to see you again.” He hadn’t turned around to look at her just continued to write on the board. </w:t>
       </w:r>
     </w:p>
     <w:p>
@@ -225,7 +233,102 @@
       </w:r>
       <w:r>
         <w:rPr/>
-        <w:t>OK everyone, this op came together pretty quickly and we have a very short window to get this done. I know not all of you have been briefed so I appreciate your quick response and patients. Let me start by saying. I don’t give a fuck who you are or who you work for, I have it from on high that this is my op and the rest of you are here in a support capacity. I know you have your own agendas, but listen up, your agencies wouldn’t have the chance to get in this close if it weren’t for us and we are happy to have you hitching a ride. This is a DEA operation people. I don’t wanna see shit go off the rails because  of some other priority. These men’s lives depend on you all doing what they tell you to do. So don’t fuck it up. I also want you to know there is no extraction plan. You are expected to operate completely on your own. Mr. Silva has more details for you, Mr. Silva.” at that he moved for an empty chair. It was the first time since Adrian had showed up that he sat down.</w:t>
+        <w:t>OK everyone, this op came together pretty quickly and we have a very short window to get this done. I know not all of you have been briefed so I appreciate your quick response and patients. Let me start by saying. I don’t give a fuck who you are or who you work for, I have it from on high that this is my op and the rest of you are here in a support capacity. I know you have your own agendas, but listen up, your agencies wouldn’t have the chance to get in this close if it weren’t for us and we are happy to have you hitching a ride. This is a DEA operation people. I don’t wanna see shit go off the rails because of some other priority. These men’s lives depend on you all doing what they tell you to do. So don’t fuck it up. I also want you to know there is no extraction plan. You are expected to operate completely on your own. Mr. Silva has more details for you, Mr. Silva.” at that he moved for an empty chair. It was the first time since Adrian had showed up that he sat down.</w:t>
+      </w:r>
+    </w:p>
+    <w:p>
+      <w:pPr>
+        <w:pStyle w:val="Normal"/>
+        <w:rPr/>
+      </w:pPr>
+      <w:r>
+        <w:rPr/>
+      </w:r>
+    </w:p>
+    <w:p>
+      <w:pPr>
+        <w:pStyle w:val="Normal"/>
+        <w:rPr/>
+      </w:pPr>
+      <w:r>
+        <w:rPr/>
+        <w:t xml:space="preserve">Silva stood, the tattoos covering his face hid his mood, he was in a perpetual state of scary as fuck. How could we be working with MS-13 Adrian thought, these were some of the most brutal criminals on the planet. The tattooed man walked to the white board and regarded it for a moment, then turned to face the others. “My name is Alto Silva, some of you are feds, he looked at Adrian, you may have heard my name a time or two. Forget everything you know about me. It should go without saying that what I am about to say can not leave this room”. He looked into the eyes of each person, holding for a moment. </w:t>
+      </w:r>
+    </w:p>
+    <w:p>
+      <w:pPr>
+        <w:pStyle w:val="Normal"/>
+        <w:rPr/>
+      </w:pPr>
+      <w:r>
+        <w:rPr/>
+      </w:r>
+    </w:p>
+    <w:p>
+      <w:pPr>
+        <w:pStyle w:val="Normal"/>
+        <w:rPr/>
+      </w:pPr>
+      <w:r>
+        <w:rPr/>
+        <w:t>“</w:t>
+      </w:r>
+      <w:r>
+        <w:rPr/>
+        <w:t xml:space="preserve">I am an undercover DEA agent. I have been under deep cover for the last five years. I grew up in Los Angeles. Connections from my youth helped me infiltrate MS-13. </w:t>
+      </w:r>
+      <w:r>
+        <w:rPr/>
+        <w:t>I climbed the ladder and I am now on the second tier of the command structure, just below the true bosses. I have done things to get there that, well, lets just say I’m a wanted man. You may have seen my face in connection with some truly bad shit. Now you know, I’m on your side. This is Himee Hernandez”. He motioned to the other tattooed man. “It’s the same for him. He isn’t as high ranking as me, but he is what they call a lieutenant, he runs groups of soldiers on the streets. You may have seen him on a wall as well. He’s undercover DEA, three years in the gang. I tell you this because I want you all to understand the gravity of the situation. If you fail to listen to Himee or myself, it could get us killed and dump five plus years of work down the toilet. After this op I’m out, everything I have done to this point comes to a head here. Himee too. So you better believe we want this to go smooth. I have to live with the things I’ve done and this”, he gestured to his face with two fingers, “it has been long and hard but this is the end of the line. I only say this because if you compromise the mission or hang back when its time to go, I will leave your ass. Believe it.”</w:t>
+      </w:r>
+    </w:p>
+    <w:p>
+      <w:pPr>
+        <w:pStyle w:val="Normal"/>
+        <w:rPr/>
+      </w:pPr>
+      <w:r>
+        <w:rPr/>
+      </w:r>
+    </w:p>
+    <w:p>
+      <w:pPr>
+        <w:pStyle w:val="Normal"/>
+        <w:rPr/>
+      </w:pPr>
+      <w:r>
+        <w:rPr/>
+        <w:t xml:space="preserve">He turned to the white board and paused. Moving one of the photos to the replace another, the photo that was replaced he threw on the table. “He’s dead.” he said pointing to the photo, it was an Afghani man in his late forties maybe. “So, here it is. I found out that MS-13 operates a distribution operation out of San Antonio Texas, which is the larges supply line of heroin into the U.S. that we have ever seen. The interesting part is that no one can seem to find out where it’s coming from. It just seems to appear in San Antonio and then MS-13 distributes it from there. We could never figure out where it was coming from until I overheard some conversations regarding it a year and a half ago. Mara Salvitrucha has been working with someone in Afghanistan. We suspect it is </w:t>
+      </w:r>
+      <w:r>
+        <w:rPr/>
+        <w:t>the Taliban</w:t>
+      </w:r>
+      <w:r>
+        <w:rPr/>
+        <w:t xml:space="preserve"> or one of the other extremist groups providing the drugs for money to fund their operations. I have been working to find more information for over a year. I have positioned myself in a good place to be put on the </w:t>
+      </w:r>
+      <w:r>
+        <w:rPr/>
+        <w:t>management of this supply line. Last week we got a break. A drone strike killed two Maras who were in Afghanistan overseeing the operation. They needed a new boss out there and my ticket was pulled. This is an opportunity like no other. Because of that we allowed other agencies to hitch a ride because we wont get an opportunity to be inside the belly of the beast any time soon. You two”, he said pointing at Adrian and the woman across from him with his pointer and pinky fingers. “are acting as Russian mafia, I have been working the Russian angle with the higher ups, telling them we need to expand globally. It’s all bullshit, no one but me has been talking to the Russians so I can introduce anyone and they will think it’s legit. This is a volatile piece that could back fire on us. If any of the MS-13 starts to try and contact the Russians, we are gonna be in a world of shit. They are letting me deal with it for now so you have your cover story. It’s just the four of us, we are going in with no backup and no extraction plan. If we can pull this off we will be cutting off a supply line that provides over forty percent of MS-13’s revenue. This will cause some serious problems for them. Once done there are several smaller operations that will take out other keep supply lines. In the end over half of the money MS-13 brings in will disappear overnight. It’s quite possible this will collapse the organization entirely. In addition this also cuts off the flow of money into Afghanistan in a big way. This is big folks. So here’s the plan.”</w:t>
+      </w:r>
+    </w:p>
+    <w:p>
+      <w:pPr>
+        <w:pStyle w:val="Normal"/>
+        <w:rPr/>
+      </w:pPr>
+      <w:r>
+        <w:rPr/>
+      </w:r>
+    </w:p>
+    <w:p>
+      <w:pPr>
+        <w:pStyle w:val="Normal"/>
+        <w:rPr/>
+      </w:pPr>
+      <w:r>
+        <w:rPr/>
       </w:r>
     </w:p>
     <w:sectPr>

</xml_diff>